<commit_message>
demo system labview code last update
</commit_message>
<xml_diff>
--- a/Documents/Overview/Software Architecture Specificationv3.docx
+++ b/Documents/Overview/Software Architecture Specificationv3.docx
@@ -240,33 +240,6 @@
           <w:szCs w:val="24"/>
         </w:rPr>
         <w:tab/>
-        <w:t>Users</w:t>
-      </w:r>
-    </w:p>
-    <w:p>
-      <w:pPr>
-        <w:pStyle w:val="ListParagraph"/>
-        <w:rPr>
-          <w:rFonts w:cs="Arial"/>
-          <w:sz w:val="24"/>
-          <w:szCs w:val="24"/>
-        </w:rPr>
-      </w:pPr>
-      <w:r>
-        <w:rPr>
-          <w:rFonts w:cs="Arial"/>
-          <w:sz w:val="24"/>
-          <w:szCs w:val="24"/>
-        </w:rPr>
-        <w:t>2.3</w:t>
-      </w:r>
-      <w:r>
-        <w:rPr>
-          <w:rFonts w:cs="Arial"/>
-          <w:sz w:val="24"/>
-          <w:szCs w:val="24"/>
-        </w:rPr>
-        <w:tab/>
         <w:t>External Systems</w:t>
       </w:r>
     </w:p>
@@ -575,29 +548,20 @@
     </w:p>
     <w:p>
       <w:pPr>
-        <w:pStyle w:val="ListParagraph"/>
-        <w:ind w:left="1440" w:firstLine="720"/>
-        <w:rPr>
-          <w:rFonts w:cs="Arial"/>
-          <w:sz w:val="24"/>
-          <w:szCs w:val="24"/>
-        </w:rPr>
-      </w:pPr>
-      <w:r>
-        <w:rPr>
-          <w:rFonts w:cs="Arial"/>
-          <w:sz w:val="24"/>
-          <w:szCs w:val="24"/>
-        </w:rPr>
-        <w:t>4.4</w:t>
-      </w:r>
-      <w:r>
-        <w:rPr>
-          <w:rFonts w:cs="Arial"/>
-          <w:sz w:val="24"/>
-          <w:szCs w:val="24"/>
-        </w:rPr>
-        <w:t>.1</w:t>
+        <w:ind w:firstLine="720"/>
+        <w:rPr>
+          <w:rFonts w:cs="Arial"/>
+          <w:sz w:val="24"/>
+          <w:szCs w:val="24"/>
+        </w:rPr>
+      </w:pPr>
+      <w:r>
+        <w:rPr>
+          <w:rFonts w:cs="Arial"/>
+          <w:sz w:val="24"/>
+          <w:szCs w:val="24"/>
+        </w:rPr>
+        <w:t>4.5</w:t>
       </w:r>
       <w:r>
         <w:rPr>
@@ -608,6 +572,14 @@
         <w:tab/>
         <w:t>Pressure</w:t>
       </w:r>
+      <w:r>
+        <w:rPr>
+          <w:rFonts w:cs="Arial"/>
+          <w:sz w:val="24"/>
+          <w:szCs w:val="24"/>
+        </w:rPr>
+        <w:t xml:space="preserve"> (PID)</w:t>
+      </w:r>
     </w:p>
     <w:p>
       <w:pPr>
@@ -624,24 +596,7 @@
           <w:sz w:val="24"/>
           <w:szCs w:val="24"/>
         </w:rPr>
-        <w:tab/>
-      </w:r>
-      <w:r>
-        <w:rPr>
-          <w:rFonts w:cs="Arial"/>
-          <w:sz w:val="24"/>
-          <w:szCs w:val="24"/>
-        </w:rPr>
-        <w:tab/>
-        <w:t>4.4</w:t>
-      </w:r>
-      <w:r>
-        <w:rPr>
-          <w:rFonts w:cs="Arial"/>
-          <w:sz w:val="24"/>
-          <w:szCs w:val="24"/>
-        </w:rPr>
-        <w:t>.2</w:t>
+        <w:t>4.6</w:t>
       </w:r>
       <w:r>
         <w:rPr>
@@ -652,6 +607,14 @@
         <w:tab/>
         <w:t>Temperature</w:t>
       </w:r>
+      <w:r>
+        <w:rPr>
+          <w:rFonts w:cs="Arial"/>
+          <w:sz w:val="24"/>
+          <w:szCs w:val="24"/>
+        </w:rPr>
+        <w:t xml:space="preserve"> (PID)</w:t>
+      </w:r>
     </w:p>
     <w:p>
       <w:pPr>
@@ -676,7 +639,7 @@
           <w:sz w:val="24"/>
           <w:szCs w:val="24"/>
         </w:rPr>
-        <w:t>.5</w:t>
+        <w:t>.7</w:t>
       </w:r>
       <w:r>
         <w:rPr>
@@ -743,7 +706,7 @@
           <w:szCs w:val="24"/>
         </w:rPr>
         <w:tab/>
-        <w:t>4.5</w:t>
+        <w:t>4.7</w:t>
       </w:r>
       <w:r>
         <w:rPr>
@@ -787,7 +750,7 @@
           <w:szCs w:val="24"/>
         </w:rPr>
         <w:tab/>
-        <w:t>4.5</w:t>
+        <w:t>4.7</w:t>
       </w:r>
       <w:r>
         <w:rPr>
@@ -822,7 +785,7 @@
           <w:sz w:val="24"/>
           <w:szCs w:val="24"/>
         </w:rPr>
-        <w:t>4.6</w:t>
+        <w:t>4.8</w:t>
       </w:r>
       <w:r>
         <w:rPr>
@@ -865,7 +828,7 @@
           <w:sz w:val="24"/>
           <w:szCs w:val="24"/>
         </w:rPr>
-        <w:t>.7</w:t>
+        <w:t>.9</w:t>
       </w:r>
       <w:r>
         <w:rPr>
@@ -907,7 +870,7 @@
           <w:sz w:val="24"/>
           <w:szCs w:val="24"/>
         </w:rPr>
-        <w:t>.8</w:t>
+        <w:t>.10</w:t>
       </w:r>
       <w:r>
         <w:rPr>
@@ -975,13 +938,6 @@
           <w:szCs w:val="24"/>
         </w:rPr>
         <w:tab/>
-      </w:r>
-      <w:r>
-        <w:rPr>
-          <w:rFonts w:cs="Arial"/>
-          <w:sz w:val="24"/>
-          <w:szCs w:val="24"/>
-        </w:rPr>
         <w:t>Modular Design</w:t>
       </w:r>
     </w:p>
@@ -1009,13 +965,6 @@
           <w:szCs w:val="24"/>
         </w:rPr>
         <w:tab/>
-      </w:r>
-      <w:r>
-        <w:rPr>
-          <w:rFonts w:cs="Arial"/>
-          <w:sz w:val="24"/>
-          <w:szCs w:val="24"/>
-        </w:rPr>
         <w:t>Timing Considerations</w:t>
       </w:r>
     </w:p>
@@ -1423,7 +1372,6 @@
       <w:pPr>
         <w:rPr>
           <w:rFonts w:cs="Arial"/>
-          <w:b/>
           <w:sz w:val="24"/>
           <w:szCs w:val="24"/>
         </w:rPr>
@@ -1496,36 +1444,218 @@
           </wp:anchor>
         </w:drawing>
       </w:r>
-      <w:r>
-        <w:rPr>
-          <w:rFonts w:cs="Arial"/>
-          <w:sz w:val="24"/>
-          <w:szCs w:val="24"/>
-        </w:rPr>
-        <w:br w:type="page"/>
-      </w:r>
-      <w:r>
-        <w:rPr>
-          <w:rFonts w:cs="Arial"/>
+    </w:p>
+    <w:p>
+      <w:pPr>
+        <w:rPr>
+          <w:rFonts w:cs="Arial"/>
+          <w:sz w:val="24"/>
+          <w:szCs w:val="24"/>
+        </w:rPr>
+      </w:pPr>
+    </w:p>
+    <w:p>
+      <w:pPr>
+        <w:rPr>
+          <w:rFonts w:cs="Arial"/>
+          <w:sz w:val="24"/>
+          <w:szCs w:val="24"/>
+        </w:rPr>
+      </w:pPr>
+    </w:p>
+    <w:p>
+      <w:pPr>
+        <w:rPr>
+          <w:rFonts w:cs="Arial"/>
+          <w:sz w:val="24"/>
+          <w:szCs w:val="24"/>
+        </w:rPr>
+      </w:pPr>
+    </w:p>
+    <w:p>
+      <w:pPr>
+        <w:rPr>
+          <w:rFonts w:cs="Arial"/>
+          <w:sz w:val="24"/>
+          <w:szCs w:val="24"/>
+        </w:rPr>
+      </w:pPr>
+    </w:p>
+    <w:p>
+      <w:pPr>
+        <w:rPr>
+          <w:rFonts w:cs="Arial"/>
+          <w:sz w:val="24"/>
+          <w:szCs w:val="24"/>
+        </w:rPr>
+      </w:pPr>
+    </w:p>
+    <w:p>
+      <w:pPr>
+        <w:rPr>
+          <w:rFonts w:cs="Arial"/>
+          <w:sz w:val="24"/>
+          <w:szCs w:val="24"/>
+        </w:rPr>
+      </w:pPr>
+    </w:p>
+    <w:p>
+      <w:pPr>
+        <w:rPr>
+          <w:rFonts w:cs="Arial"/>
+          <w:sz w:val="24"/>
+          <w:szCs w:val="24"/>
+        </w:rPr>
+      </w:pPr>
+    </w:p>
+    <w:p>
+      <w:pPr>
+        <w:rPr>
+          <w:rFonts w:cs="Arial"/>
+          <w:sz w:val="24"/>
+          <w:szCs w:val="24"/>
+        </w:rPr>
+      </w:pPr>
+    </w:p>
+    <w:p>
+      <w:pPr>
+        <w:rPr>
+          <w:rFonts w:cs="Arial"/>
+          <w:sz w:val="24"/>
+          <w:szCs w:val="24"/>
+        </w:rPr>
+      </w:pPr>
+    </w:p>
+    <w:p>
+      <w:pPr>
+        <w:rPr>
+          <w:rFonts w:cs="Arial"/>
+          <w:sz w:val="24"/>
+          <w:szCs w:val="24"/>
+        </w:rPr>
+      </w:pPr>
+    </w:p>
+    <w:p>
+      <w:pPr>
+        <w:rPr>
+          <w:rFonts w:cs="Arial"/>
+          <w:sz w:val="24"/>
+          <w:szCs w:val="24"/>
+        </w:rPr>
+      </w:pPr>
+    </w:p>
+    <w:p>
+      <w:pPr>
+        <w:rPr>
+          <w:rFonts w:cs="Arial"/>
+          <w:sz w:val="24"/>
+          <w:szCs w:val="24"/>
+        </w:rPr>
+      </w:pPr>
+    </w:p>
+    <w:p>
+      <w:pPr>
+        <w:rPr>
+          <w:rFonts w:cs="Arial"/>
+          <w:sz w:val="24"/>
+          <w:szCs w:val="24"/>
+        </w:rPr>
+      </w:pPr>
+    </w:p>
+    <w:p>
+      <w:pPr>
+        <w:rPr>
+          <w:rFonts w:cs="Arial"/>
+          <w:sz w:val="24"/>
+          <w:szCs w:val="24"/>
+        </w:rPr>
+      </w:pPr>
+    </w:p>
+    <w:p>
+      <w:pPr>
+        <w:rPr>
+          <w:rFonts w:cs="Arial"/>
+          <w:sz w:val="24"/>
+          <w:szCs w:val="24"/>
+        </w:rPr>
+      </w:pPr>
+    </w:p>
+    <w:p>
+      <w:pPr>
+        <w:rPr>
+          <w:rFonts w:cs="Arial"/>
+          <w:sz w:val="24"/>
+          <w:szCs w:val="24"/>
+        </w:rPr>
+      </w:pPr>
+    </w:p>
+    <w:p>
+      <w:pPr>
+        <w:rPr>
+          <w:rFonts w:cs="Arial"/>
+          <w:sz w:val="24"/>
+          <w:szCs w:val="24"/>
+        </w:rPr>
+      </w:pPr>
+    </w:p>
+    <w:p>
+      <w:pPr>
+        <w:rPr>
+          <w:rFonts w:cs="Arial"/>
+          <w:sz w:val="24"/>
+          <w:szCs w:val="24"/>
+        </w:rPr>
+      </w:pPr>
+    </w:p>
+    <w:p>
+      <w:pPr>
+        <w:rPr>
+          <w:rFonts w:cs="Arial"/>
+          <w:i/>
+          <w:sz w:val="24"/>
+          <w:szCs w:val="24"/>
+        </w:rPr>
+      </w:pPr>
+      <w:r>
+        <w:rPr>
+          <w:rFonts w:cs="Arial"/>
+          <w:i/>
+          <w:sz w:val="24"/>
+          <w:szCs w:val="24"/>
+        </w:rPr>
+        <w:t xml:space="preserve"> </w:t>
+      </w:r>
+    </w:p>
+    <w:p>
+      <w:pPr>
+        <w:rPr>
+          <w:rFonts w:cs="Arial"/>
+          <w:sz w:val="24"/>
+          <w:szCs w:val="24"/>
+        </w:rPr>
+      </w:pPr>
+    </w:p>
+    <w:p>
+      <w:pPr>
+        <w:spacing w:after="120"/>
+        <w:rPr>
+          <w:b/>
+          <w:sz w:val="24"/>
+          <w:szCs w:val="24"/>
+        </w:rPr>
+      </w:pPr>
+      <w:r>
+        <w:rPr>
           <w:b/>
           <w:sz w:val="24"/>
           <w:szCs w:val="24"/>
         </w:rPr>
         <w:lastRenderedPageBreak/>
-        <w:t>2.</w:t>
-      </w:r>
-      <w:r>
-        <w:rPr>
-          <w:rFonts w:cs="Arial"/>
-          <w:b/>
-          <w:sz w:val="24"/>
-          <w:szCs w:val="24"/>
-        </w:rPr>
-        <w:t>2</w:t>
-      </w:r>
-      <w:r>
-        <w:rPr>
-          <w:rFonts w:cs="Arial"/>
+        <w:t>2.2</w:t>
+      </w:r>
+      <w:r>
+        <w:rPr>
+          <w:b/>
           <w:sz w:val="24"/>
           <w:szCs w:val="24"/>
         </w:rPr>
@@ -1533,385 +1663,6 @@
       </w:r>
       <w:r>
         <w:rPr>
-          <w:rFonts w:cs="Arial"/>
-          <w:b/>
-          <w:sz w:val="24"/>
-          <w:szCs w:val="24"/>
-        </w:rPr>
-        <w:t>Users</w:t>
-      </w:r>
-    </w:p>
-    <w:p>
-      <w:pPr>
-        <w:spacing w:before="120"/>
-        <w:rPr>
-          <w:rFonts w:cs="Arial"/>
-          <w:sz w:val="24"/>
-          <w:szCs w:val="24"/>
-        </w:rPr>
-      </w:pPr>
-      <w:r>
-        <w:rPr>
-          <w:rFonts w:cs="Arial"/>
-          <w:sz w:val="24"/>
-          <w:szCs w:val="24"/>
-        </w:rPr>
-        <w:t xml:space="preserve">The </w:t>
-      </w:r>
-      <w:r>
-        <w:rPr>
-          <w:rFonts w:cs="Arial"/>
-          <w:sz w:val="24"/>
-          <w:szCs w:val="24"/>
-        </w:rPr>
-        <w:t xml:space="preserve">software system will aim to achieve </w:t>
-      </w:r>
-      <w:r>
-        <w:rPr>
-          <w:rFonts w:cs="Arial"/>
-          <w:sz w:val="24"/>
-          <w:szCs w:val="24"/>
-        </w:rPr>
-        <w:t xml:space="preserve">two main </w:t>
-      </w:r>
-      <w:r>
-        <w:rPr>
-          <w:rFonts w:cs="Arial"/>
-          <w:sz w:val="24"/>
-          <w:szCs w:val="24"/>
-        </w:rPr>
-        <w:t>goals</w:t>
-      </w:r>
-      <w:r>
-        <w:rPr>
-          <w:rFonts w:cs="Arial"/>
-          <w:sz w:val="24"/>
-          <w:szCs w:val="24"/>
-        </w:rPr>
-        <w:t xml:space="preserve"> </w:t>
-      </w:r>
-      <w:r>
-        <w:rPr>
-          <w:rFonts w:cs="Arial"/>
-          <w:sz w:val="24"/>
-          <w:szCs w:val="24"/>
-        </w:rPr>
-        <w:t>for the users.</w:t>
-      </w:r>
-      <w:r>
-        <w:rPr>
-          <w:rFonts w:cs="Arial"/>
-          <w:sz w:val="24"/>
-          <w:szCs w:val="24"/>
-        </w:rPr>
-        <w:t xml:space="preserve"> </w:t>
-      </w:r>
-    </w:p>
-    <w:p>
-      <w:pPr>
-        <w:spacing w:before="120"/>
-        <w:rPr>
-          <w:rFonts w:cs="Arial"/>
-          <w:sz w:val="24"/>
-          <w:szCs w:val="24"/>
-        </w:rPr>
-      </w:pPr>
-    </w:p>
-    <w:p>
-      <w:pPr>
-        <w:spacing w:before="120"/>
-        <w:rPr>
-          <w:rFonts w:cs="Arial"/>
-          <w:sz w:val="24"/>
-          <w:szCs w:val="24"/>
-        </w:rPr>
-      </w:pPr>
-      <w:r>
-        <w:rPr>
-          <w:rFonts w:cs="Arial"/>
-          <w:sz w:val="24"/>
-          <w:szCs w:val="24"/>
-        </w:rPr>
-        <w:t xml:space="preserve">The </w:t>
-      </w:r>
-      <w:r>
-        <w:rPr>
-          <w:rFonts w:cs="Arial"/>
-          <w:sz w:val="24"/>
-          <w:szCs w:val="24"/>
-        </w:rPr>
-        <w:t>use</w:t>
-      </w:r>
-      <w:r>
-        <w:rPr>
-          <w:rFonts w:cs="Arial"/>
-          <w:sz w:val="24"/>
-          <w:szCs w:val="24"/>
-        </w:rPr>
-        <w:t>r interacts with the s</w:t>
-      </w:r>
-      <w:r>
-        <w:rPr>
-          <w:rFonts w:cs="Arial"/>
-          <w:sz w:val="24"/>
-          <w:szCs w:val="24"/>
-        </w:rPr>
-        <w:t>oftware</w:t>
-      </w:r>
-      <w:r>
-        <w:rPr>
-          <w:rFonts w:cs="Arial"/>
-          <w:sz w:val="24"/>
-          <w:szCs w:val="24"/>
-        </w:rPr>
-        <w:t xml:space="preserve"> as part of a larger system to </w:t>
-      </w:r>
-      <w:r>
-        <w:rPr>
-          <w:rFonts w:cs="Arial"/>
-          <w:sz w:val="24"/>
-          <w:szCs w:val="24"/>
-        </w:rPr>
-        <w:t>emulate a final target system</w:t>
-      </w:r>
-      <w:r>
-        <w:rPr>
-          <w:rFonts w:cs="Arial"/>
-          <w:sz w:val="24"/>
-          <w:szCs w:val="24"/>
-        </w:rPr>
-        <w:t>.</w:t>
-      </w:r>
-    </w:p>
-    <w:p>
-      <w:pPr>
-        <w:spacing w:before="240" w:after="240"/>
-        <w:jc w:val="center"/>
-        <w:rPr>
-          <w:rFonts w:cs="Arial"/>
-          <w:i/>
-          <w:sz w:val="24"/>
-          <w:szCs w:val="24"/>
-        </w:rPr>
-      </w:pPr>
-      <w:r>
-        <w:rPr>
-          <w:rFonts w:cs="Arial"/>
-          <w:sz w:val="24"/>
-          <w:szCs w:val="24"/>
-        </w:rPr>
-        <w:t>“</w:t>
-      </w:r>
-      <w:r>
-        <w:rPr>
-          <w:rFonts w:cs="Arial"/>
-          <w:i/>
-          <w:sz w:val="24"/>
-          <w:szCs w:val="24"/>
-        </w:rPr>
-        <w:t>As a use</w:t>
-      </w:r>
-      <w:r>
-        <w:rPr>
-          <w:rFonts w:cs="Arial"/>
-          <w:i/>
-          <w:sz w:val="24"/>
-          <w:szCs w:val="24"/>
-        </w:rPr>
-        <w:t xml:space="preserve">r, I want to be able to provide continuous ink delivery to the printhead </w:t>
-      </w:r>
-      <w:r>
-        <w:rPr>
-          <w:rFonts w:cs="Arial"/>
-          <w:i/>
-          <w:sz w:val="24"/>
-          <w:szCs w:val="24"/>
-        </w:rPr>
-        <w:t xml:space="preserve">with a small volume so that </w:t>
-      </w:r>
-      <w:r>
-        <w:rPr>
-          <w:rFonts w:cs="Arial"/>
-          <w:i/>
-          <w:sz w:val="24"/>
-          <w:szCs w:val="24"/>
-        </w:rPr>
-        <w:t>I do not spend resources preparing</w:t>
-      </w:r>
-      <w:r>
-        <w:rPr>
-          <w:rFonts w:cs="Arial"/>
-          <w:i/>
-          <w:sz w:val="24"/>
-          <w:szCs w:val="24"/>
-        </w:rPr>
-        <w:t xml:space="preserve"> large volumes of fluid</w:t>
-      </w:r>
-      <w:r>
-        <w:rPr>
-          <w:rFonts w:cs="Arial"/>
-          <w:i/>
-          <w:sz w:val="24"/>
-          <w:szCs w:val="24"/>
-        </w:rPr>
-        <w:t>.</w:t>
-      </w:r>
-      <w:r>
-        <w:rPr>
-          <w:rFonts w:cs="Arial"/>
-          <w:i/>
-          <w:sz w:val="24"/>
-          <w:szCs w:val="24"/>
-        </w:rPr>
-        <w:t>”</w:t>
-      </w:r>
-      <w:r>
-        <w:rPr>
-          <w:rFonts w:cs="Arial"/>
-          <w:i/>
-          <w:sz w:val="24"/>
-          <w:szCs w:val="24"/>
-        </w:rPr>
-        <w:t xml:space="preserve"> </w:t>
-      </w:r>
-    </w:p>
-    <w:p>
-      <w:pPr>
-        <w:spacing w:before="240" w:after="240"/>
-        <w:rPr>
-          <w:rFonts w:cs="Arial"/>
-          <w:sz w:val="24"/>
-          <w:szCs w:val="24"/>
-        </w:rPr>
-      </w:pPr>
-    </w:p>
-    <w:p>
-      <w:pPr>
-        <w:spacing w:before="240" w:after="240"/>
-        <w:rPr>
-          <w:rFonts w:cs="Arial"/>
-          <w:sz w:val="24"/>
-          <w:szCs w:val="24"/>
-        </w:rPr>
-      </w:pPr>
-      <w:r>
-        <w:rPr>
-          <w:rFonts w:cs="Arial"/>
-          <w:sz w:val="24"/>
-          <w:szCs w:val="24"/>
-        </w:rPr>
-        <w:t xml:space="preserve">The </w:t>
-      </w:r>
-      <w:r>
-        <w:rPr>
-          <w:rFonts w:cs="Arial"/>
-          <w:sz w:val="24"/>
-          <w:szCs w:val="24"/>
-        </w:rPr>
-        <w:t>user also</w:t>
-      </w:r>
-      <w:r>
-        <w:rPr>
-          <w:rFonts w:cs="Arial"/>
-          <w:sz w:val="24"/>
-          <w:szCs w:val="24"/>
-        </w:rPr>
-        <w:t xml:space="preserve"> interacts with the system with the small volume ink system to ascertain information regarding the fluid being used.</w:t>
-      </w:r>
-    </w:p>
-    <w:p>
-      <w:pPr>
-        <w:spacing w:before="240" w:after="240"/>
-        <w:jc w:val="center"/>
-        <w:rPr>
-          <w:rFonts w:cs="Arial"/>
-          <w:i/>
-          <w:sz w:val="24"/>
-          <w:szCs w:val="24"/>
-        </w:rPr>
-      </w:pPr>
-      <w:r>
-        <w:rPr>
-          <w:rFonts w:cs="Arial"/>
-          <w:i/>
-          <w:sz w:val="24"/>
-          <w:szCs w:val="24"/>
-        </w:rPr>
-        <w:t xml:space="preserve">“As </w:t>
-      </w:r>
-      <w:r>
-        <w:rPr>
-          <w:rFonts w:cs="Arial"/>
-          <w:i/>
-          <w:sz w:val="24"/>
-          <w:szCs w:val="24"/>
-        </w:rPr>
-        <w:t>a user</w:t>
-      </w:r>
-      <w:r>
-        <w:rPr>
-          <w:rFonts w:cs="Arial"/>
-          <w:i/>
-          <w:sz w:val="24"/>
-          <w:szCs w:val="24"/>
-        </w:rPr>
-        <w:t xml:space="preserve">, I want to be able to </w:t>
-      </w:r>
-      <w:r>
-        <w:rPr>
-          <w:rFonts w:cs="Arial"/>
-          <w:i/>
-          <w:sz w:val="24"/>
-          <w:szCs w:val="24"/>
-        </w:rPr>
-        <w:t>obtain diagnostic metrics from the system so that I can further development with the information.”</w:t>
-      </w:r>
-      <w:r>
-        <w:rPr>
-          <w:rFonts w:cs="Arial"/>
-          <w:i/>
-          <w:sz w:val="24"/>
-          <w:szCs w:val="24"/>
-        </w:rPr>
-        <w:t xml:space="preserve"> </w:t>
-      </w:r>
-    </w:p>
-    <w:p>
-      <w:pPr>
-        <w:rPr>
-          <w:rFonts w:cs="Arial"/>
-          <w:sz w:val="24"/>
-          <w:szCs w:val="24"/>
-        </w:rPr>
-      </w:pPr>
-    </w:p>
-    <w:p>
-      <w:pPr>
-        <w:spacing w:after="120"/>
-        <w:rPr>
-          <w:b/>
-          <w:sz w:val="24"/>
-          <w:szCs w:val="24"/>
-        </w:rPr>
-      </w:pPr>
-      <w:r>
-        <w:rPr>
-          <w:b/>
-          <w:sz w:val="24"/>
-          <w:szCs w:val="24"/>
-        </w:rPr>
-        <w:t>2.3</w:t>
-      </w:r>
-      <w:r>
-        <w:rPr>
-          <w:b/>
-          <w:sz w:val="24"/>
-          <w:szCs w:val="24"/>
-        </w:rPr>
-        <w:tab/>
-      </w:r>
-      <w:r>
-        <w:rPr>
           <w:b/>
           <w:sz w:val="24"/>
           <w:szCs w:val="24"/>
@@ -2021,7 +1772,7 @@
           <w:sz w:val="24"/>
           <w:szCs w:val="24"/>
         </w:rPr>
-        <w:t>Reference to hardware specification document?</w:t>
+        <w:t xml:space="preserve">Reference to </w:t>
       </w:r>
       <w:r>
         <w:rPr>
@@ -2029,7 +1780,7 @@
           <w:sz w:val="24"/>
           <w:szCs w:val="24"/>
         </w:rPr>
-        <w:t xml:space="preserve"> Yet to be written</w:t>
+        <w:t>hardware specification document</w:t>
       </w:r>
     </w:p>
     <w:p>
@@ -2124,14 +1875,268 @@
           <w:szCs w:val="24"/>
         </w:rPr>
       </w:pPr>
-      <w:r>
+    </w:p>
+    <w:p>
+      <w:pPr>
+        <w:spacing w:after="120"/>
         <w:rPr>
           <w:rFonts w:cs="Arial"/>
           <w:color w:val="FF0000"/>
           <w:sz w:val="24"/>
           <w:szCs w:val="24"/>
         </w:rPr>
-        <w:t>Software block diagram here.</w:t>
+      </w:pPr>
+    </w:p>
+    <w:p>
+      <w:pPr>
+        <w:spacing w:after="120"/>
+        <w:rPr>
+          <w:rFonts w:cs="Arial"/>
+          <w:b/>
+          <w:sz w:val="24"/>
+          <w:szCs w:val="24"/>
+        </w:rPr>
+      </w:pPr>
+      <w:r>
+        <w:rPr>
+          <w:rFonts w:cs="Arial"/>
+          <w:b/>
+          <w:sz w:val="24"/>
+          <w:szCs w:val="24"/>
+        </w:rPr>
+        <w:t>3.1</w:t>
+      </w:r>
+      <w:r>
+        <w:rPr>
+          <w:rFonts w:cs="Arial"/>
+          <w:b/>
+          <w:sz w:val="24"/>
+          <w:szCs w:val="24"/>
+        </w:rPr>
+        <w:tab/>
+      </w:r>
+      <w:r>
+        <w:rPr>
+          <w:rFonts w:cs="Arial"/>
+          <w:b/>
+          <w:sz w:val="24"/>
+          <w:szCs w:val="24"/>
+        </w:rPr>
+        <w:t>Producer/Consumer</w:t>
+      </w:r>
+    </w:p>
+    <w:p>
+      <w:pPr>
+        <w:spacing w:after="120"/>
+        <w:rPr>
+          <w:rFonts w:cs="Arial"/>
+          <w:sz w:val="24"/>
+          <w:szCs w:val="24"/>
+        </w:rPr>
+      </w:pPr>
+      <w:r>
+        <w:rPr>
+          <w:rFonts w:cs="Arial"/>
+          <w:sz w:val="24"/>
+          <w:szCs w:val="24"/>
+        </w:rPr>
+        <w:t>The overarching design for this architecture is that of a producer utilizing multiple, parallel consumers.</w:t>
+      </w:r>
+      <w:r>
+        <w:rPr>
+          <w:rFonts w:cs="Arial"/>
+          <w:sz w:val="24"/>
+          <w:szCs w:val="24"/>
+        </w:rPr>
+        <w:t xml:space="preserve"> </w:t>
+      </w:r>
+      <w:r>
+        <w:rPr>
+          <w:rFonts w:cs="Arial"/>
+          <w:sz w:val="24"/>
+          <w:szCs w:val="24"/>
+        </w:rPr>
+        <w:t xml:space="preserve">This allows user commands to be put into a queue while previous </w:t>
+      </w:r>
+      <w:r>
+        <w:rPr>
+          <w:rFonts w:cs="Arial"/>
+          <w:sz w:val="24"/>
+          <w:szCs w:val="24"/>
+        </w:rPr>
+        <w:t>operations are being processed. The disjointed nature between work orders and processe</w:t>
+      </w:r>
+      <w:r>
+        <w:rPr>
+          <w:rFonts w:cs="Arial"/>
+          <w:sz w:val="24"/>
+          <w:szCs w:val="24"/>
+        </w:rPr>
+        <w:t>s can be taken advantage of, allowing individual timing considerations and simplifying integration of extra functions.</w:t>
+      </w:r>
+    </w:p>
+    <w:p>
+      <w:pPr>
+        <w:spacing w:after="120"/>
+        <w:rPr>
+          <w:rFonts w:cs="Arial"/>
+          <w:sz w:val="24"/>
+          <w:szCs w:val="24"/>
+        </w:rPr>
+      </w:pPr>
+    </w:p>
+    <w:p>
+      <w:pPr>
+        <w:spacing w:after="120"/>
+        <w:rPr>
+          <w:rFonts w:cs="Arial"/>
+          <w:b/>
+          <w:sz w:val="24"/>
+          <w:szCs w:val="24"/>
+        </w:rPr>
+      </w:pPr>
+      <w:r>
+        <w:rPr>
+          <w:rFonts w:cs="Arial"/>
+          <w:b/>
+          <w:sz w:val="24"/>
+          <w:szCs w:val="24"/>
+        </w:rPr>
+        <w:t>3.2</w:t>
+      </w:r>
+      <w:r>
+        <w:rPr>
+          <w:rFonts w:cs="Arial"/>
+          <w:b/>
+          <w:sz w:val="24"/>
+          <w:szCs w:val="24"/>
+        </w:rPr>
+        <w:tab/>
+      </w:r>
+      <w:r>
+        <w:rPr>
+          <w:rFonts w:cs="Arial"/>
+          <w:b/>
+          <w:sz w:val="24"/>
+          <w:szCs w:val="24"/>
+        </w:rPr>
+        <w:t>State Machine</w:t>
+      </w:r>
+    </w:p>
+    <w:p>
+      <w:pPr>
+        <w:spacing w:after="120"/>
+        <w:rPr>
+          <w:rFonts w:cs="Arial"/>
+          <w:sz w:val="24"/>
+          <w:szCs w:val="24"/>
+        </w:rPr>
+      </w:pPr>
+      <w:r>
+        <w:rPr>
+          <w:rFonts w:cs="Arial"/>
+          <w:sz w:val="24"/>
+          <w:szCs w:val="24"/>
+        </w:rPr>
+        <w:t>In addition to the aforementioned producer-consumer pattern, the software architecture also utilizes state machines within the</w:t>
+      </w:r>
+      <w:r>
+        <w:rPr>
+          <w:rFonts w:cs="Arial"/>
+          <w:sz w:val="24"/>
+          <w:szCs w:val="24"/>
+        </w:rPr>
+        <w:t xml:space="preserve"> producer and</w:t>
+      </w:r>
+      <w:r>
+        <w:rPr>
+          <w:rFonts w:cs="Arial"/>
+          <w:sz w:val="24"/>
+          <w:szCs w:val="24"/>
+        </w:rPr>
+        <w:t xml:space="preserve"> consumer loops. The various states are designed the handle different modes of operation, such as program routines, manual control or PID control.</w:t>
+      </w:r>
+      <w:r>
+        <w:rPr>
+          <w:rFonts w:cs="Arial"/>
+          <w:sz w:val="24"/>
+          <w:szCs w:val="24"/>
+        </w:rPr>
+        <w:t xml:space="preserve"> </w:t>
+      </w:r>
+    </w:p>
+    <w:p>
+      <w:pPr>
+        <w:spacing w:after="120"/>
+        <w:rPr>
+          <w:rFonts w:cs="Arial"/>
+          <w:sz w:val="24"/>
+          <w:szCs w:val="24"/>
+        </w:rPr>
+      </w:pPr>
+    </w:p>
+    <w:p>
+      <w:pPr>
+        <w:spacing w:after="120"/>
+        <w:rPr>
+          <w:rFonts w:cs="Arial"/>
+          <w:b/>
+          <w:sz w:val="24"/>
+          <w:szCs w:val="24"/>
+        </w:rPr>
+      </w:pPr>
+      <w:r>
+        <w:rPr>
+          <w:rFonts w:cs="Arial"/>
+          <w:b/>
+          <w:sz w:val="24"/>
+          <w:szCs w:val="24"/>
+        </w:rPr>
+        <w:t>3.3</w:t>
+      </w:r>
+      <w:r>
+        <w:rPr>
+          <w:rFonts w:cs="Arial"/>
+          <w:b/>
+          <w:sz w:val="24"/>
+          <w:szCs w:val="24"/>
+        </w:rPr>
+        <w:tab/>
+      </w:r>
+      <w:r>
+        <w:rPr>
+          <w:rFonts w:cs="Arial"/>
+          <w:b/>
+          <w:sz w:val="24"/>
+          <w:szCs w:val="24"/>
+        </w:rPr>
+        <w:t>Program Routines</w:t>
+      </w:r>
+    </w:p>
+    <w:p>
+      <w:pPr>
+        <w:spacing w:after="120"/>
+        <w:rPr>
+          <w:rFonts w:cs="Arial"/>
+          <w:sz w:val="24"/>
+          <w:szCs w:val="24"/>
+        </w:rPr>
+      </w:pPr>
+      <w:r>
+        <w:rPr>
+          <w:rFonts w:cs="Arial"/>
+          <w:sz w:val="24"/>
+          <w:szCs w:val="24"/>
+        </w:rPr>
+        <w:t>These will be either static protocols running predetermined processes, such as initialization, shutdown or in the context of ink systems – a flush function, or dynamic looping processes such as PID control of pressure/temperature.</w:t>
+      </w:r>
+      <w:r>
+        <w:rPr>
+          <w:rFonts w:cs="Arial"/>
+          <w:sz w:val="24"/>
+          <w:szCs w:val="24"/>
+        </w:rPr>
+        <w:t xml:space="preserve"> </w:t>
       </w:r>
     </w:p>
     <w:p>
@@ -2150,19 +2155,53 @@
         <w:spacing w:after="120"/>
         <w:rPr>
           <w:rFonts w:cs="Arial"/>
-          <w:b/>
-          <w:sz w:val="24"/>
-          <w:szCs w:val="24"/>
-        </w:rPr>
-      </w:pPr>
-      <w:r>
-        <w:rPr>
-          <w:rFonts w:cs="Arial"/>
-          <w:b/>
-          <w:sz w:val="24"/>
-          <w:szCs w:val="24"/>
-        </w:rPr>
-        <w:t>3.1</w:t>
+          <w:color w:val="FF0000"/>
+          <w:sz w:val="24"/>
+          <w:szCs w:val="24"/>
+        </w:rPr>
+      </w:pPr>
+    </w:p>
+    <w:p>
+      <w:pPr>
+        <w:spacing w:after="120"/>
+        <w:rPr>
+          <w:rFonts w:cs="Arial"/>
+          <w:color w:val="FF0000"/>
+          <w:sz w:val="24"/>
+          <w:szCs w:val="24"/>
+        </w:rPr>
+      </w:pPr>
+    </w:p>
+    <w:p>
+      <w:pPr>
+        <w:spacing w:after="120"/>
+        <w:rPr>
+          <w:rFonts w:cs="Arial"/>
+          <w:color w:val="FF0000"/>
+          <w:sz w:val="24"/>
+          <w:szCs w:val="24"/>
+        </w:rPr>
+      </w:pPr>
+    </w:p>
+    <w:p>
+      <w:pPr>
+        <w:spacing w:after="120"/>
+        <w:rPr>
+          <w:rFonts w:cs="Arial"/>
+          <w:b/>
+          <w:sz w:val="24"/>
+          <w:szCs w:val="24"/>
+        </w:rPr>
+      </w:pPr>
+      <w:r>
+        <w:rPr>
+          <w:rFonts w:cs="Arial"/>
+          <w:b/>
+          <w:sz w:val="24"/>
+          <w:szCs w:val="24"/>
+        </w:rPr>
+        <w:lastRenderedPageBreak/>
+        <w:t>3.4</w:t>
       </w:r>
       <w:r>
         <w:rPr>
@@ -2180,231 +2219,15 @@
           <w:sz w:val="24"/>
           <w:szCs w:val="24"/>
         </w:rPr>
-        <w:t>Producer/Consumer</w:t>
-      </w:r>
-    </w:p>
-    <w:p>
-      <w:pPr>
-        <w:spacing w:after="120"/>
-        <w:rPr>
-          <w:rFonts w:cs="Arial"/>
-          <w:sz w:val="24"/>
-          <w:szCs w:val="24"/>
-        </w:rPr>
-      </w:pPr>
-      <w:r>
-        <w:rPr>
-          <w:rFonts w:cs="Arial"/>
-          <w:sz w:val="24"/>
-          <w:szCs w:val="24"/>
-        </w:rPr>
-        <w:t>The overarching design for this architecture is that of a producer utilizing multiple, parallel consumers.</w:t>
-      </w:r>
-      <w:r>
-        <w:rPr>
-          <w:rFonts w:cs="Arial"/>
-          <w:sz w:val="24"/>
-          <w:szCs w:val="24"/>
-        </w:rPr>
-        <w:t xml:space="preserve"> </w:t>
-      </w:r>
-      <w:r>
-        <w:rPr>
-          <w:rFonts w:cs="Arial"/>
-          <w:sz w:val="24"/>
-          <w:szCs w:val="24"/>
-        </w:rPr>
-        <w:t xml:space="preserve">This allows user commands to be put into a queue while previous </w:t>
-      </w:r>
-      <w:r>
-        <w:rPr>
-          <w:rFonts w:cs="Arial"/>
-          <w:sz w:val="24"/>
-          <w:szCs w:val="24"/>
-        </w:rPr>
-        <w:t>operations are being processed. The disjointed nature between work orders and processe</w:t>
-      </w:r>
-      <w:r>
-        <w:rPr>
-          <w:rFonts w:cs="Arial"/>
-          <w:sz w:val="24"/>
-          <w:szCs w:val="24"/>
-        </w:rPr>
-        <w:t>s can be taken advantage of, allowing individual timing considerations and simplifying integration of extra functions.</w:t>
-      </w:r>
-    </w:p>
-    <w:p>
-      <w:pPr>
-        <w:spacing w:after="120"/>
-        <w:rPr>
-          <w:rFonts w:cs="Arial"/>
-          <w:sz w:val="24"/>
-          <w:szCs w:val="24"/>
-        </w:rPr>
-      </w:pPr>
-    </w:p>
-    <w:p>
-      <w:pPr>
-        <w:spacing w:after="120"/>
-        <w:rPr>
-          <w:rFonts w:cs="Arial"/>
-          <w:b/>
-          <w:sz w:val="24"/>
-          <w:szCs w:val="24"/>
-        </w:rPr>
-      </w:pPr>
-      <w:r>
-        <w:rPr>
-          <w:rFonts w:cs="Arial"/>
-          <w:b/>
-          <w:sz w:val="24"/>
-          <w:szCs w:val="24"/>
-        </w:rPr>
-        <w:lastRenderedPageBreak/>
-        <w:t>3.2</w:t>
-      </w:r>
-      <w:r>
-        <w:rPr>
-          <w:rFonts w:cs="Arial"/>
-          <w:b/>
-          <w:sz w:val="24"/>
-          <w:szCs w:val="24"/>
-        </w:rPr>
-        <w:tab/>
-      </w:r>
-      <w:r>
-        <w:rPr>
-          <w:rFonts w:cs="Arial"/>
-          <w:b/>
-          <w:sz w:val="24"/>
-          <w:szCs w:val="24"/>
-        </w:rPr>
-        <w:t>State Machine</w:t>
-      </w:r>
-    </w:p>
-    <w:p>
-      <w:pPr>
-        <w:spacing w:after="120"/>
-        <w:rPr>
-          <w:rFonts w:cs="Arial"/>
-          <w:sz w:val="24"/>
-          <w:szCs w:val="24"/>
-        </w:rPr>
-      </w:pPr>
-      <w:r>
-        <w:rPr>
-          <w:rFonts w:cs="Arial"/>
-          <w:sz w:val="24"/>
-          <w:szCs w:val="24"/>
-        </w:rPr>
-        <w:t>In addition to the aforementioned producer-consumer pattern, the software architecture also utilizes state machines within the</w:t>
-      </w:r>
-      <w:r>
-        <w:rPr>
-          <w:rFonts w:cs="Arial"/>
-          <w:sz w:val="24"/>
-          <w:szCs w:val="24"/>
-        </w:rPr>
-        <w:t xml:space="preserve"> producer and</w:t>
-      </w:r>
-      <w:r>
-        <w:rPr>
-          <w:rFonts w:cs="Arial"/>
-          <w:sz w:val="24"/>
-          <w:szCs w:val="24"/>
-        </w:rPr>
-        <w:t xml:space="preserve"> consumer loops. The various states are designed the handle different modes of operation, such as program routines, manual control or PID control.</w:t>
-      </w:r>
-      <w:r>
-        <w:rPr>
-          <w:rFonts w:cs="Arial"/>
-          <w:sz w:val="24"/>
-          <w:szCs w:val="24"/>
-        </w:rPr>
-        <w:t xml:space="preserve"> </w:t>
-      </w:r>
-      <w:bookmarkStart w:id="0" w:name="_GoBack"/>
-      <w:bookmarkEnd w:id="0"/>
-    </w:p>
-    <w:p>
-      <w:pPr>
-        <w:spacing w:after="120"/>
-        <w:rPr>
-          <w:rFonts w:cs="Arial"/>
-          <w:sz w:val="24"/>
-          <w:szCs w:val="24"/>
-        </w:rPr>
-      </w:pPr>
-    </w:p>
-    <w:p>
-      <w:pPr>
-        <w:spacing w:after="120"/>
-        <w:rPr>
-          <w:rFonts w:cs="Arial"/>
-          <w:b/>
-          <w:sz w:val="24"/>
-          <w:szCs w:val="24"/>
-        </w:rPr>
-      </w:pPr>
-      <w:r>
-        <w:rPr>
-          <w:rFonts w:cs="Arial"/>
-          <w:b/>
-          <w:sz w:val="24"/>
-          <w:szCs w:val="24"/>
-        </w:rPr>
-        <w:t>3.3</w:t>
-      </w:r>
-      <w:r>
-        <w:rPr>
-          <w:rFonts w:cs="Arial"/>
-          <w:b/>
-          <w:sz w:val="24"/>
-          <w:szCs w:val="24"/>
-        </w:rPr>
-        <w:tab/>
-      </w:r>
-      <w:r>
-        <w:rPr>
-          <w:rFonts w:cs="Arial"/>
-          <w:b/>
-          <w:sz w:val="24"/>
-          <w:szCs w:val="24"/>
-        </w:rPr>
-        <w:t>Program Routines</w:t>
-      </w:r>
-    </w:p>
-    <w:p>
-      <w:pPr>
-        <w:spacing w:after="120"/>
-        <w:rPr>
-          <w:rFonts w:cs="Arial"/>
-          <w:sz w:val="24"/>
-          <w:szCs w:val="24"/>
-        </w:rPr>
-      </w:pPr>
-      <w:r>
-        <w:rPr>
-          <w:rFonts w:cs="Arial"/>
-          <w:sz w:val="24"/>
-          <w:szCs w:val="24"/>
-        </w:rPr>
-        <w:t>These will be either static protocols running predetermined processes, such as initialization, shutdown or in the context of ink systems – a flush function, or dynamic looping processes such as PID control of pressure/temperature.</w:t>
-      </w:r>
-      <w:r>
-        <w:rPr>
-          <w:rFonts w:cs="Arial"/>
-          <w:sz w:val="24"/>
-          <w:szCs w:val="24"/>
-        </w:rPr>
-        <w:t xml:space="preserve"> </w:t>
-      </w:r>
-    </w:p>
-    <w:p>
-      <w:pPr>
-        <w:spacing w:after="120"/>
-        <w:rPr>
-          <w:rFonts w:cs="Arial"/>
+        <w:t>Flow Chart</w:t>
+      </w:r>
+    </w:p>
+    <w:p>
+      <w:pPr>
+        <w:spacing w:after="120"/>
+        <w:rPr>
+          <w:rFonts w:cs="Arial"/>
+          <w:b/>
           <w:color w:val="FF0000"/>
           <w:sz w:val="24"/>
           <w:szCs w:val="24"/>
@@ -2417,7 +2240,7 @@
           <w:sz w:val="24"/>
           <w:szCs w:val="24"/>
         </w:rPr>
-        <w:t xml:space="preserve">More </w:t>
+        <w:t>Flowchart</w:t>
       </w:r>
       <w:r>
         <w:rPr>
@@ -2426,107 +2249,8 @@
           <w:sz w:val="24"/>
           <w:szCs w:val="24"/>
         </w:rPr>
-        <w:t>on routines needed</w:t>
-      </w:r>
-    </w:p>
-    <w:p>
-      <w:pPr>
-        <w:spacing w:after="120"/>
-        <w:rPr>
-          <w:rFonts w:cs="Arial"/>
-          <w:color w:val="FF0000"/>
-          <w:sz w:val="24"/>
-          <w:szCs w:val="24"/>
-        </w:rPr>
-      </w:pPr>
-    </w:p>
-    <w:p>
-      <w:pPr>
-        <w:spacing w:after="120"/>
-        <w:rPr>
-          <w:rFonts w:cs="Arial"/>
-          <w:b/>
-          <w:sz w:val="24"/>
-          <w:szCs w:val="24"/>
-        </w:rPr>
-      </w:pPr>
-      <w:r>
-        <w:rPr>
-          <w:rFonts w:cs="Arial"/>
-          <w:b/>
-          <w:sz w:val="24"/>
-          <w:szCs w:val="24"/>
-        </w:rPr>
-        <w:t>3.4</w:t>
-      </w:r>
-      <w:r>
-        <w:rPr>
-          <w:rFonts w:cs="Arial"/>
-          <w:b/>
-          <w:sz w:val="24"/>
-          <w:szCs w:val="24"/>
-        </w:rPr>
-        <w:tab/>
-      </w:r>
-      <w:r>
-        <w:rPr>
-          <w:rFonts w:cs="Arial"/>
-          <w:b/>
-          <w:sz w:val="24"/>
-          <w:szCs w:val="24"/>
-        </w:rPr>
-        <w:t>Flow Chart</w:t>
-      </w:r>
-    </w:p>
-    <w:p>
-      <w:pPr>
-        <w:spacing w:after="120"/>
-        <w:rPr>
-          <w:rFonts w:cs="Arial"/>
-          <w:color w:val="FF0000"/>
-          <w:sz w:val="24"/>
-          <w:szCs w:val="24"/>
-        </w:rPr>
-      </w:pPr>
-      <w:r>
-        <w:rPr>
-          <w:rFonts w:cs="Arial"/>
-          <w:color w:val="FF0000"/>
-          <w:sz w:val="24"/>
-          <w:szCs w:val="24"/>
-        </w:rPr>
-        <w:t>Flowchart</w:t>
-      </w:r>
-      <w:r>
-        <w:rPr>
-          <w:rFonts w:cs="Arial"/>
-          <w:color w:val="FF0000"/>
-          <w:sz w:val="24"/>
-          <w:szCs w:val="24"/>
-        </w:rPr>
-        <w:t xml:space="preserve"> diagram </w:t>
-      </w:r>
-      <w:r>
-        <w:rPr>
-          <w:rFonts w:cs="Arial"/>
-          <w:color w:val="FF0000"/>
-          <w:sz w:val="24"/>
-          <w:szCs w:val="24"/>
-        </w:rPr>
-        <w:t>etc</w:t>
-      </w:r>
-    </w:p>
-    <w:p>
-      <w:pPr>
-        <w:spacing w:after="120"/>
-        <w:rPr>
-          <w:rFonts w:cs="Arial"/>
-          <w:b/>
-          <w:color w:val="FF0000"/>
-          <w:sz w:val="24"/>
-          <w:szCs w:val="24"/>
-        </w:rPr>
-      </w:pPr>
+        <w:t xml:space="preserve"> diagram</w:t>
+      </w:r>
     </w:p>
     <w:p>
       <w:pPr>
@@ -2597,38 +2321,6 @@
           <w:szCs w:val="24"/>
         </w:rPr>
       </w:pPr>
-      <w:r>
-        <w:rPr>
-          <w:color w:val="FF0000"/>
-          <w:sz w:val="24"/>
-          <w:szCs w:val="24"/>
-        </w:rPr>
-        <w:t xml:space="preserve">Lots of software screenshots </w:t>
-      </w:r>
-      <w:r>
-        <w:rPr>
-          <w:color w:val="FF0000"/>
-          <w:sz w:val="24"/>
-          <w:szCs w:val="24"/>
-        </w:rPr>
-        <w:t xml:space="preserve">with labels </w:t>
-      </w:r>
-      <w:r>
-        <w:rPr>
-          <w:color w:val="FF0000"/>
-          <w:sz w:val="24"/>
-          <w:szCs w:val="24"/>
-        </w:rPr>
-        <w:t>needed.</w:t>
-      </w:r>
-      <w:r>
-        <w:rPr>
-          <w:color w:val="FF0000"/>
-          <w:sz w:val="24"/>
-          <w:szCs w:val="24"/>
-        </w:rPr>
-        <w:t xml:space="preserve"> Use rough drafts or wait for final software?</w:t>
-      </w:r>
     </w:p>
     <w:p>
       <w:pPr>
@@ -2707,6 +2399,18 @@
           <w:szCs w:val="24"/>
         </w:rPr>
       </w:pPr>
+    </w:p>
+    <w:p>
+      <w:pPr>
+        <w:spacing w:after="120"/>
+        <w:jc w:val="both"/>
+        <w:rPr>
+          <w:rFonts w:cs="Arial"/>
+          <w:b/>
+          <w:sz w:val="24"/>
+          <w:szCs w:val="24"/>
+        </w:rPr>
+      </w:pPr>
       <w:r>
         <w:rPr>
           <w:rFonts w:cs="Arial"/>
@@ -2838,14 +2542,6 @@
         </w:rPr>
         <w:t>Display elements of the user interface will also be present to provide feedback information on the system. This will allow monitoring of the status of the system, as well as detailed information for developmental analysis.</w:t>
       </w:r>
-      <w:r>
-        <w:rPr>
-          <w:rFonts w:cs="Arial"/>
-          <w:sz w:val="24"/>
-          <w:szCs w:val="24"/>
-        </w:rPr>
-        <w:t xml:space="preserve"> </w:t>
-      </w:r>
     </w:p>
     <w:p>
       <w:pPr>
@@ -2858,14 +2554,25 @@
           <w:szCs w:val="24"/>
         </w:rPr>
       </w:pPr>
-      <w:r>
-        <w:rPr>
-          <w:rFonts w:cs="Arial"/>
-          <w:b/>
-          <w:sz w:val="24"/>
-          <w:szCs w:val="24"/>
-        </w:rPr>
-        <w:lastRenderedPageBreak/>
+    </w:p>
+    <w:p>
+      <w:pPr>
+        <w:spacing w:after="120"/>
+        <w:jc w:val="both"/>
+        <w:rPr>
+          <w:rFonts w:cs="Arial"/>
+          <w:b/>
+          <w:sz w:val="24"/>
+          <w:szCs w:val="24"/>
+        </w:rPr>
+      </w:pPr>
+      <w:r>
+        <w:rPr>
+          <w:rFonts w:cs="Arial"/>
+          <w:b/>
+          <w:sz w:val="24"/>
+          <w:szCs w:val="24"/>
+        </w:rPr>
         <w:t>4.3</w:t>
       </w:r>
       <w:r>
@@ -2904,16 +2611,15 @@
           <w:sz w:val="24"/>
           <w:szCs w:val="24"/>
         </w:rPr>
-        <w:t xml:space="preserve">es a functional global variable. </w:t>
-      </w:r>
-      <w:r>
-        <w:rPr>
-          <w:rFonts w:cs="Arial"/>
-          <w:color w:val="FF0000"/>
-          <w:sz w:val="24"/>
-          <w:szCs w:val="24"/>
-        </w:rPr>
-        <w:t>More?</w:t>
+        <w:t>e</w:t>
+      </w:r>
+      <w:r>
+        <w:rPr>
+          <w:rFonts w:cs="Arial"/>
+          <w:sz w:val="24"/>
+          <w:szCs w:val="24"/>
+        </w:rPr>
+        <w:t>s a functional global variable.</w:t>
       </w:r>
     </w:p>
     <w:p>
@@ -3056,45 +2762,10 @@
         <w:jc w:val="both"/>
         <w:rPr>
           <w:rFonts w:cs="Arial"/>
-          <w:color w:val="FF0000"/>
-          <w:sz w:val="24"/>
-          <w:szCs w:val="24"/>
-        </w:rPr>
-      </w:pPr>
-      <w:r>
-        <w:rPr>
-          <w:rFonts w:cs="Arial"/>
-          <w:sz w:val="24"/>
-          <w:szCs w:val="24"/>
-        </w:rPr>
-        <w:t>The controller has multiple</w:t>
-      </w:r>
-      <w:r>
-        <w:rPr>
-          <w:rFonts w:cs="Arial"/>
-          <w:sz w:val="24"/>
-          <w:szCs w:val="24"/>
-        </w:rPr>
-        <w:t xml:space="preserve"> states</w:t>
-      </w:r>
-      <w:r>
-        <w:rPr>
-          <w:rFonts w:cs="Arial"/>
-          <w:color w:val="FF0000"/>
-          <w:sz w:val="24"/>
-          <w:szCs w:val="24"/>
-        </w:rPr>
-        <w:t>, in</w:t>
-      </w:r>
-      <w:r>
-        <w:rPr>
-          <w:rFonts w:cs="Arial"/>
-          <w:color w:val="FF0000"/>
-          <w:sz w:val="24"/>
-          <w:szCs w:val="24"/>
-        </w:rPr>
-        <w:t>itialize/running/termination etc</w:t>
-      </w:r>
+          <w:sz w:val="24"/>
+          <w:szCs w:val="24"/>
+        </w:rPr>
+      </w:pPr>
     </w:p>
     <w:p>
       <w:pPr>
@@ -3102,39 +2773,19 @@
         <w:jc w:val="both"/>
         <w:rPr>
           <w:rFonts w:cs="Arial"/>
-          <w:sz w:val="24"/>
-          <w:szCs w:val="24"/>
-        </w:rPr>
-      </w:pPr>
-    </w:p>
-    <w:p>
-      <w:pPr>
-        <w:spacing w:after="120"/>
-        <w:jc w:val="both"/>
-        <w:rPr>
-          <w:rFonts w:cs="Arial"/>
-          <w:b/>
-          <w:sz w:val="24"/>
-          <w:szCs w:val="24"/>
-        </w:rPr>
-      </w:pPr>
-      <w:r>
-        <w:rPr>
-          <w:rFonts w:cs="Arial"/>
-          <w:b/>
-          <w:sz w:val="24"/>
-          <w:szCs w:val="24"/>
-        </w:rPr>
-        <w:t>4.4</w:t>
-      </w:r>
-      <w:r>
-        <w:rPr>
-          <w:rFonts w:cs="Arial"/>
-          <w:b/>
-          <w:sz w:val="24"/>
-          <w:szCs w:val="24"/>
-        </w:rPr>
-        <w:t>.1</w:t>
+          <w:b/>
+          <w:sz w:val="24"/>
+          <w:szCs w:val="24"/>
+        </w:rPr>
+      </w:pPr>
+      <w:r>
+        <w:rPr>
+          <w:rFonts w:cs="Arial"/>
+          <w:b/>
+          <w:sz w:val="24"/>
+          <w:szCs w:val="24"/>
+        </w:rPr>
+        <w:t>4.5</w:t>
       </w:r>
       <w:r>
         <w:rPr>
@@ -3153,7 +2804,25 @@
           <w:sz w:val="24"/>
           <w:szCs w:val="24"/>
         </w:rPr>
-        <w:t xml:space="preserve"> (Main controller)</w:t>
+        <w:t xml:space="preserve"> (</w:t>
+      </w:r>
+      <w:r>
+        <w:rPr>
+          <w:rFonts w:cs="Arial"/>
+          <w:b/>
+          <w:sz w:val="24"/>
+          <w:szCs w:val="24"/>
+        </w:rPr>
+        <w:t>PID</w:t>
+      </w:r>
+      <w:r>
+        <w:rPr>
+          <w:rFonts w:cs="Arial"/>
+          <w:b/>
+          <w:sz w:val="24"/>
+          <w:szCs w:val="24"/>
+        </w:rPr>
+        <w:t>)</w:t>
       </w:r>
     </w:p>
     <w:p>
@@ -3180,51 +2849,7 @@
           <w:sz w:val="24"/>
           <w:szCs w:val="24"/>
         </w:rPr>
-        <w:t>on of code each loop iteration. The input voltage reading is first put through a couple of numeric conversions to give a pressure reading (</w:t>
-      </w:r>
-      <w:r>
-        <w:rPr>
-          <w:rFonts w:cs="Arial"/>
-          <w:color w:val="FF0000"/>
-          <w:sz w:val="24"/>
-          <w:szCs w:val="24"/>
-        </w:rPr>
-        <w:t>precalculated</w:t>
-      </w:r>
-      <w:r>
-        <w:rPr>
-          <w:rFonts w:cs="Arial"/>
-          <w:color w:val="FF0000"/>
-          <w:sz w:val="24"/>
-          <w:szCs w:val="24"/>
-        </w:rPr>
-        <w:t>,</w:t>
-      </w:r>
-      <w:r>
-        <w:rPr>
-          <w:rFonts w:cs="Arial"/>
-          <w:color w:val="FF0000"/>
-          <w:sz w:val="24"/>
-          <w:szCs w:val="24"/>
-        </w:rPr>
-        <w:t xml:space="preserve"> reference</w:t>
-      </w:r>
-      <w:r>
-        <w:rPr>
-          <w:rFonts w:cs="Arial"/>
-          <w:color w:val="FF0000"/>
-          <w:sz w:val="24"/>
-          <w:szCs w:val="24"/>
-        </w:rPr>
-        <w:t xml:space="preserve"> excel formulation?</w:t>
-      </w:r>
-      <w:r>
-        <w:rPr>
-          <w:rFonts w:cs="Arial"/>
-          <w:sz w:val="24"/>
-          <w:szCs w:val="24"/>
-        </w:rPr>
-        <w:t>)</w:t>
+        <w:t>on of code each loop iteration. The input voltage reading is first put through a couple of numeric conversions to give a pressure reading</w:t>
       </w:r>
       <w:r>
         <w:rPr>
@@ -3379,16 +3004,7 @@
           <w:sz w:val="24"/>
           <w:szCs w:val="24"/>
         </w:rPr>
-        <w:t>4.4</w:t>
-      </w:r>
-      <w:r>
-        <w:rPr>
-          <w:rFonts w:cs="Arial"/>
-          <w:b/>
-          <w:sz w:val="24"/>
-          <w:szCs w:val="24"/>
-        </w:rPr>
-        <w:t>.2</w:t>
+        <w:t>4.6</w:t>
       </w:r>
       <w:r>
         <w:rPr>
@@ -3407,7 +3023,25 @@
           <w:sz w:val="24"/>
           <w:szCs w:val="24"/>
         </w:rPr>
-        <w:t xml:space="preserve"> (Main controller)</w:t>
+        <w:t xml:space="preserve"> (</w:t>
+      </w:r>
+      <w:r>
+        <w:rPr>
+          <w:rFonts w:cs="Arial"/>
+          <w:b/>
+          <w:sz w:val="24"/>
+          <w:szCs w:val="24"/>
+        </w:rPr>
+        <w:t>PID</w:t>
+      </w:r>
+      <w:r>
+        <w:rPr>
+          <w:rFonts w:cs="Arial"/>
+          <w:b/>
+          <w:sz w:val="24"/>
+          <w:szCs w:val="24"/>
+        </w:rPr>
+        <w:t>)</w:t>
       </w:r>
     </w:p>
     <w:p>
@@ -3434,50 +3068,15 @@
           <w:sz w:val="24"/>
           <w:szCs w:val="24"/>
         </w:rPr>
-        <w:t xml:space="preserve"> reading </w:t>
-      </w:r>
-      <w:r>
-        <w:rPr>
-          <w:rFonts w:cs="Arial"/>
-          <w:sz w:val="24"/>
-          <w:szCs w:val="24"/>
-        </w:rPr>
-        <w:t>(</w:t>
-      </w:r>
-      <w:r>
-        <w:rPr>
-          <w:rFonts w:cs="Arial"/>
-          <w:color w:val="FF0000"/>
-          <w:sz w:val="24"/>
-          <w:szCs w:val="24"/>
-        </w:rPr>
-        <w:t>precalculated</w:t>
-      </w:r>
-      <w:r>
-        <w:rPr>
-          <w:rFonts w:cs="Arial"/>
-          <w:color w:val="FF0000"/>
-          <w:sz w:val="24"/>
-          <w:szCs w:val="24"/>
-        </w:rPr>
-        <w:t>, reference</w:t>
-      </w:r>
-      <w:r>
-        <w:rPr>
-          <w:rFonts w:cs="Arial"/>
-          <w:color w:val="FF0000"/>
-          <w:sz w:val="24"/>
-          <w:szCs w:val="24"/>
-        </w:rPr>
-        <w:t xml:space="preserve"> excel formulation?</w:t>
-      </w:r>
-      <w:r>
-        <w:rPr>
-          <w:rFonts w:cs="Arial"/>
-          <w:sz w:val="24"/>
-          <w:szCs w:val="24"/>
-        </w:rPr>
-        <w:t xml:space="preserve">) </w:t>
+        <w:t xml:space="preserve"> reading</w:t>
+      </w:r>
+      <w:r>
+        <w:rPr>
+          <w:rFonts w:cs="Arial"/>
+          <w:sz w:val="24"/>
+          <w:szCs w:val="24"/>
+        </w:rPr>
+        <w:t xml:space="preserve"> </w:t>
       </w:r>
       <w:r>
         <w:rPr>
@@ -3603,7 +3202,7 @@
           <w:sz w:val="24"/>
           <w:szCs w:val="24"/>
         </w:rPr>
-        <w:t>4.5</w:t>
+        <w:t>4.7</w:t>
       </w:r>
       <w:r>
         <w:rPr>
@@ -3674,7 +3273,23 @@
           <w:sz w:val="24"/>
           <w:szCs w:val="24"/>
         </w:rPr>
-        <w:t>structure is a simple while loop, writing values continuously to a DAQ output. These values are pre-calculated by the main controller and can also vary depending on state machine conditions.</w:t>
+        <w:t xml:space="preserve">structure is a simple while loop, writing values continuously to a DAQ output. These values are pre-calculated by the </w:t>
+      </w:r>
+      <w:r>
+        <w:rPr>
+          <w:rFonts w:cs="Arial"/>
+          <w:sz w:val="24"/>
+          <w:szCs w:val="24"/>
+        </w:rPr>
+        <w:t>respective PID loops</w:t>
+      </w:r>
+      <w:r>
+        <w:rPr>
+          <w:rFonts w:cs="Arial"/>
+          <w:sz w:val="24"/>
+          <w:szCs w:val="24"/>
+        </w:rPr>
+        <w:t xml:space="preserve"> and can also vary depending on state machine conditions.</w:t>
       </w:r>
       <w:r>
         <w:rPr>
@@ -3742,7 +3357,7 @@
           <w:sz w:val="24"/>
           <w:szCs w:val="24"/>
         </w:rPr>
-        <w:t>4.5</w:t>
+        <w:t>4.7</w:t>
       </w:r>
       <w:r>
         <w:rPr>
@@ -3763,6 +3378,15 @@
         <w:tab/>
         <w:t>Pressure</w:t>
       </w:r>
+      <w:r>
+        <w:rPr>
+          <w:rFonts w:cs="Arial"/>
+          <w:b/>
+          <w:sz w:val="24"/>
+          <w:szCs w:val="24"/>
+        </w:rPr>
+        <w:t xml:space="preserve"> Hardware Interface</w:t>
+      </w:r>
     </w:p>
     <w:p>
       <w:pPr>
@@ -3796,7 +3420,23 @@
           <w:sz w:val="24"/>
           <w:szCs w:val="24"/>
         </w:rPr>
-        <w:t>k consists simply of two state</w:t>
+        <w:t xml:space="preserve">k consists simply of </w:t>
+      </w:r>
+      <w:r>
+        <w:rPr>
+          <w:rFonts w:cs="Arial"/>
+          <w:sz w:val="24"/>
+          <w:szCs w:val="24"/>
+        </w:rPr>
+        <w:t>three base</w:t>
+      </w:r>
+      <w:r>
+        <w:rPr>
+          <w:rFonts w:cs="Arial"/>
+          <w:sz w:val="24"/>
+          <w:szCs w:val="24"/>
+        </w:rPr>
+        <w:t xml:space="preserve"> state</w:t>
       </w:r>
       <w:r>
         <w:rPr>
@@ -3900,6 +3540,7 @@
           <w:sz w:val="24"/>
           <w:szCs w:val="24"/>
         </w:rPr>
+        <w:lastRenderedPageBreak/>
         <w:t>A</w:t>
       </w:r>
       <w:r>
@@ -3938,19 +3579,25 @@
         <w:jc w:val="both"/>
         <w:rPr>
           <w:rFonts w:cs="Arial"/>
-          <w:color w:val="FF0000"/>
-          <w:sz w:val="24"/>
-          <w:szCs w:val="24"/>
-        </w:rPr>
-      </w:pPr>
-      <w:r>
-        <w:rPr>
-          <w:rFonts w:cs="Arial"/>
-          <w:color w:val="FF0000"/>
-          <w:sz w:val="24"/>
-          <w:szCs w:val="24"/>
-        </w:rPr>
-        <w:t>Prime, flush routines etc</w:t>
+          <w:sz w:val="24"/>
+          <w:szCs w:val="24"/>
+        </w:rPr>
+      </w:pPr>
+      <w:r>
+        <w:rPr>
+          <w:rFonts w:cs="Arial"/>
+          <w:sz w:val="24"/>
+          <w:szCs w:val="24"/>
+        </w:rPr>
+        <w:t>Extra states would be necessary here for required routines - Prime, flush</w:t>
+      </w:r>
+      <w:r>
+        <w:rPr>
+          <w:rFonts w:cs="Arial"/>
+          <w:sz w:val="24"/>
+          <w:szCs w:val="24"/>
+        </w:rPr>
+        <w:t xml:space="preserve"> etc</w:t>
       </w:r>
     </w:p>
     <w:p>
@@ -3982,7 +3629,7 @@
           <w:sz w:val="24"/>
           <w:szCs w:val="24"/>
         </w:rPr>
-        <w:t>4.5</w:t>
+        <w:t>4.7</w:t>
       </w:r>
       <w:r>
         <w:rPr>
@@ -4003,6 +3650,24 @@
         <w:tab/>
         <w:t>Temperature</w:t>
       </w:r>
+      <w:r>
+        <w:rPr>
+          <w:rFonts w:cs="Arial"/>
+          <w:b/>
+          <w:sz w:val="24"/>
+          <w:szCs w:val="24"/>
+        </w:rPr>
+        <w:t xml:space="preserve"> </w:t>
+      </w:r>
+      <w:r>
+        <w:rPr>
+          <w:rFonts w:cs="Arial"/>
+          <w:b/>
+          <w:sz w:val="24"/>
+          <w:szCs w:val="24"/>
+        </w:rPr>
+        <w:t>Hardware Interface</w:t>
+      </w:r>
     </w:p>
     <w:p>
       <w:pPr>
@@ -4020,7 +3685,23 @@
           <w:sz w:val="24"/>
           <w:szCs w:val="24"/>
         </w:rPr>
-        <w:t>The state machine within this block once again consists of two states:</w:t>
+        <w:t xml:space="preserve">The state machine within this </w:t>
+      </w:r>
+      <w:r>
+        <w:rPr>
+          <w:rFonts w:cs="Arial"/>
+          <w:sz w:val="24"/>
+          <w:szCs w:val="24"/>
+        </w:rPr>
+        <w:t>block once again consists of three base</w:t>
+      </w:r>
+      <w:r>
+        <w:rPr>
+          <w:rFonts w:cs="Arial"/>
+          <w:sz w:val="24"/>
+          <w:szCs w:val="24"/>
+        </w:rPr>
+        <w:t xml:space="preserve"> states:</w:t>
       </w:r>
     </w:p>
     <w:p>
@@ -4068,23 +3749,7 @@
           <w:sz w:val="24"/>
           <w:szCs w:val="24"/>
         </w:rPr>
-        <w:t xml:space="preserve">A manual override state which uses a user input as the </w:t>
-      </w:r>
-      <w:r>
-        <w:rPr>
-          <w:rFonts w:cs="Arial"/>
-          <w:sz w:val="24"/>
-          <w:szCs w:val="24"/>
-        </w:rPr>
-        <w:t>heater pulse frequency</w:t>
-      </w:r>
-      <w:r>
-        <w:rPr>
-          <w:rFonts w:cs="Arial"/>
-          <w:sz w:val="24"/>
-          <w:szCs w:val="24"/>
-        </w:rPr>
-        <w:t xml:space="preserve"> setting.</w:t>
+        <w:t>A manual override state which uses a user input as the heater pulse frequency setting.</w:t>
       </w:r>
     </w:p>
     <w:p>
@@ -4110,28 +3775,35 @@
     <w:p>
       <w:pPr>
         <w:spacing w:after="120"/>
-        <w:ind w:left="720" w:firstLine="60"/>
+        <w:ind w:firstLine="720"/>
         <w:jc w:val="both"/>
         <w:rPr>
           <w:rFonts w:cs="Arial"/>
-          <w:color w:val="FF0000"/>
-          <w:sz w:val="24"/>
-          <w:szCs w:val="24"/>
-        </w:rPr>
-      </w:pPr>
-      <w:r>
-        <w:rPr>
-          <w:rFonts w:cs="Arial"/>
-          <w:color w:val="FF0000"/>
-          <w:sz w:val="24"/>
-          <w:szCs w:val="24"/>
-        </w:rPr>
-        <w:t>Prime, flush routines etc</w:t>
-      </w:r>
-    </w:p>
-    <w:p>
-      <w:pPr>
-        <w:spacing w:after="120"/>
+          <w:sz w:val="24"/>
+          <w:szCs w:val="24"/>
+        </w:rPr>
+      </w:pPr>
+      <w:r>
+        <w:rPr>
+          <w:rFonts w:cs="Arial"/>
+          <w:sz w:val="24"/>
+          <w:szCs w:val="24"/>
+        </w:rPr>
+        <w:t>Extra states would be necessary here for required routines - Prime, flush</w:t>
+      </w:r>
+      <w:r>
+        <w:rPr>
+          <w:rFonts w:cs="Arial"/>
+          <w:sz w:val="24"/>
+          <w:szCs w:val="24"/>
+        </w:rPr>
+        <w:t xml:space="preserve"> etc</w:t>
+      </w:r>
+    </w:p>
+    <w:p>
+      <w:pPr>
+        <w:spacing w:after="120"/>
+        <w:ind w:firstLine="720"/>
         <w:jc w:val="both"/>
         <w:rPr>
           <w:rFonts w:cs="Arial"/>
@@ -4143,21 +3815,33 @@
     <w:p>
       <w:pPr>
         <w:spacing w:after="120"/>
-        <w:rPr>
-          <w:rFonts w:cs="Arial"/>
-          <w:b/>
-          <w:sz w:val="24"/>
-          <w:szCs w:val="24"/>
-        </w:rPr>
-      </w:pPr>
-      <w:r>
-        <w:rPr>
-          <w:rFonts w:cs="Arial"/>
-          <w:b/>
-          <w:sz w:val="24"/>
-          <w:szCs w:val="24"/>
-        </w:rPr>
-        <w:t>4.6</w:t>
+        <w:ind w:firstLine="720"/>
+        <w:jc w:val="both"/>
+        <w:rPr>
+          <w:rFonts w:cs="Arial"/>
+          <w:sz w:val="24"/>
+          <w:szCs w:val="24"/>
+        </w:rPr>
+      </w:pPr>
+    </w:p>
+    <w:p>
+      <w:pPr>
+        <w:spacing w:after="120"/>
+        <w:rPr>
+          <w:rFonts w:cs="Arial"/>
+          <w:b/>
+          <w:sz w:val="24"/>
+          <w:szCs w:val="24"/>
+        </w:rPr>
+      </w:pPr>
+      <w:r>
+        <w:rPr>
+          <w:rFonts w:cs="Arial"/>
+          <w:b/>
+          <w:sz w:val="24"/>
+          <w:szCs w:val="24"/>
+        </w:rPr>
+        <w:t>4.8</w:t>
       </w:r>
       <w:r>
         <w:rPr>
@@ -4219,7 +3903,7 @@
           <w:sz w:val="24"/>
           <w:szCs w:val="24"/>
         </w:rPr>
-        <w:t>4.7</w:t>
+        <w:t>4.9</w:t>
       </w:r>
       <w:r>
         <w:rPr>
@@ -4247,54 +3931,66 @@
           <w:sz w:val="24"/>
           <w:szCs w:val="24"/>
         </w:rPr>
-        <w:t xml:space="preserve">When the user input command for termination has been given, loops are exited in an ordered manner to avoid unexpected hang/crash states. The main controller sends the exit command to </w:t>
-      </w:r>
-      <w:r>
-        <w:rPr>
-          <w:rFonts w:cs="Arial"/>
-          <w:sz w:val="24"/>
-          <w:szCs w:val="24"/>
-        </w:rPr>
-        <w:lastRenderedPageBreak/>
-        <w:t>all of its output queues, signaling every loop to terminate. Once the main controller has confirmation via a flag (</w:t>
-      </w:r>
-      <w:r>
+        <w:t>When the user input command for termination has been given, loops are exited in an ordered manner to avoid unexpected hang/crash states. The main controller sends the exit command to all of its output q</w:t>
+      </w:r>
+      <w:bookmarkStart w:id="0" w:name="_GoBack"/>
+      <w:bookmarkEnd w:id="0"/>
+      <w:r>
+        <w:rPr>
+          <w:rFonts w:cs="Arial"/>
+          <w:sz w:val="24"/>
+          <w:szCs w:val="24"/>
+        </w:rPr>
+        <w:t>ueues, signaling every loop to terminate. Once the main controller has confirmation via a flag (</w:t>
+      </w:r>
+      <w:r>
+        <w:rPr>
+          <w:rFonts w:cs="Arial"/>
+          <w:sz w:val="24"/>
+          <w:szCs w:val="24"/>
+        </w:rPr>
+        <w:t>FGV</w:t>
+      </w:r>
+      <w:r>
+        <w:rPr>
+          <w:rFonts w:cs="Arial"/>
+          <w:sz w:val="24"/>
+          <w:szCs w:val="24"/>
+        </w:rPr>
+        <w:t>) that every loop has terminated, it shutdowns itself.</w:t>
+      </w:r>
+    </w:p>
+    <w:p>
+      <w:pPr>
+        <w:spacing w:after="120"/>
         <w:rPr>
           <w:rFonts w:cs="Arial"/>
           <w:color w:val="FF0000"/>
           <w:sz w:val="24"/>
           <w:szCs w:val="24"/>
         </w:rPr>
-        <w:t>FGV?</w:t>
-      </w:r>
-      <w:r>
-        <w:rPr>
-          <w:rFonts w:cs="Arial"/>
-          <w:sz w:val="24"/>
-          <w:szCs w:val="24"/>
-        </w:rPr>
-        <w:t>) that every loop has terminated, it shutdowns itself.</w:t>
-      </w:r>
-    </w:p>
-    <w:p>
-      <w:pPr>
-        <w:spacing w:after="120"/>
+      </w:pPr>
+      <w:r>
         <w:rPr>
           <w:rFonts w:cs="Arial"/>
           <w:color w:val="FF0000"/>
           <w:sz w:val="24"/>
           <w:szCs w:val="24"/>
         </w:rPr>
-      </w:pPr>
-      <w:r>
+        <w:t>More detail on errors once written</w:t>
+      </w:r>
+    </w:p>
+    <w:p>
+      <w:pPr>
+        <w:spacing w:after="120"/>
+        <w:jc w:val="both"/>
         <w:rPr>
           <w:rFonts w:cs="Arial"/>
           <w:color w:val="FF0000"/>
           <w:sz w:val="24"/>
           <w:szCs w:val="24"/>
         </w:rPr>
-        <w:t>More detail on errors once written</w:t>
-      </w:r>
+      </w:pPr>
     </w:p>
     <w:p>
       <w:pPr>
@@ -4302,31 +3998,19 @@
         <w:jc w:val="both"/>
         <w:rPr>
           <w:rFonts w:cs="Arial"/>
-          <w:color w:val="FF0000"/>
-          <w:sz w:val="24"/>
-          <w:szCs w:val="24"/>
-        </w:rPr>
-      </w:pPr>
-    </w:p>
-    <w:p>
-      <w:pPr>
-        <w:spacing w:after="120"/>
-        <w:jc w:val="both"/>
-        <w:rPr>
-          <w:rFonts w:cs="Arial"/>
-          <w:b/>
-          <w:sz w:val="24"/>
-          <w:szCs w:val="24"/>
-        </w:rPr>
-      </w:pPr>
-      <w:r>
-        <w:rPr>
-          <w:rFonts w:cs="Arial"/>
-          <w:b/>
-          <w:sz w:val="24"/>
-          <w:szCs w:val="24"/>
-        </w:rPr>
-        <w:t>4.8</w:t>
+          <w:b/>
+          <w:sz w:val="24"/>
+          <w:szCs w:val="24"/>
+        </w:rPr>
+      </w:pPr>
+      <w:r>
+        <w:rPr>
+          <w:rFonts w:cs="Arial"/>
+          <w:b/>
+          <w:sz w:val="24"/>
+          <w:szCs w:val="24"/>
+        </w:rPr>
+        <w:t>4.10</w:t>
       </w:r>
       <w:r>
         <w:rPr>
@@ -4346,21 +4030,58 @@
         <w:rPr>
           <w:rFonts w:cs="Arial"/>
           <w:b/>
-          <w:color w:val="FF0000"/>
-          <w:sz w:val="24"/>
-          <w:szCs w:val="24"/>
-        </w:rPr>
-      </w:pPr>
-      <w:r>
-        <w:rPr>
-          <w:rFonts w:cs="Arial"/>
-          <w:b/>
-          <w:color w:val="FF0000"/>
-          <w:sz w:val="24"/>
-          <w:szCs w:val="24"/>
-        </w:rPr>
-        <w:t>Features not explored yet, agitation etc?</w:t>
-      </w:r>
+          <w:sz w:val="24"/>
+          <w:szCs w:val="24"/>
+        </w:rPr>
+      </w:pPr>
+    </w:p>
+    <w:p>
+      <w:pPr>
+        <w:spacing w:after="120"/>
+        <w:jc w:val="both"/>
+        <w:rPr>
+          <w:rFonts w:cs="Arial"/>
+          <w:b/>
+          <w:sz w:val="24"/>
+          <w:szCs w:val="24"/>
+        </w:rPr>
+      </w:pPr>
+    </w:p>
+    <w:p>
+      <w:pPr>
+        <w:spacing w:after="120"/>
+        <w:jc w:val="both"/>
+        <w:rPr>
+          <w:rFonts w:cs="Arial"/>
+          <w:b/>
+          <w:sz w:val="24"/>
+          <w:szCs w:val="24"/>
+        </w:rPr>
+      </w:pPr>
+    </w:p>
+    <w:p>
+      <w:pPr>
+        <w:spacing w:after="120"/>
+        <w:jc w:val="both"/>
+        <w:rPr>
+          <w:rFonts w:cs="Arial"/>
+          <w:b/>
+          <w:sz w:val="24"/>
+          <w:szCs w:val="24"/>
+        </w:rPr>
+      </w:pPr>
+    </w:p>
+    <w:p>
+      <w:pPr>
+        <w:spacing w:after="120"/>
+        <w:jc w:val="both"/>
+        <w:rPr>
+          <w:rFonts w:cs="Arial"/>
+          <w:b/>
+          <w:sz w:val="24"/>
+          <w:szCs w:val="24"/>
+        </w:rPr>
+      </w:pPr>
     </w:p>
     <w:p>
       <w:pPr>
@@ -4418,6 +4139,7 @@
           <w:sz w:val="40"/>
           <w:szCs w:val="40"/>
         </w:rPr>
+        <w:lastRenderedPageBreak/>
         <w:pict>
           <v:rect id="_x0000_i1031" style="width:0;height:1.5pt" o:hralign="center" o:hrstd="t" o:hr="t" fillcolor="#a0a0a0" stroked="f"/>
         </w:pict>
@@ -4452,16 +4174,7 @@
           <w:sz w:val="24"/>
           <w:szCs w:val="24"/>
         </w:rPr>
-        <w:t>5</w:t>
-      </w:r>
-      <w:r>
-        <w:rPr>
-          <w:rFonts w:cs="Arial"/>
-          <w:b/>
-          <w:sz w:val="24"/>
-          <w:szCs w:val="24"/>
-        </w:rPr>
-        <w:t>.1</w:t>
+        <w:t>5.1</w:t>
       </w:r>
       <w:r>
         <w:rPr>
@@ -4471,16 +4184,7 @@
           <w:szCs w:val="24"/>
         </w:rPr>
         <w:tab/>
-        <w:t xml:space="preserve"> </w:t>
-      </w:r>
-      <w:r>
-        <w:rPr>
-          <w:rFonts w:cs="Arial"/>
-          <w:b/>
-          <w:sz w:val="24"/>
-          <w:szCs w:val="24"/>
-        </w:rPr>
-        <w:t>Modular Design</w:t>
+        <w:t xml:space="preserve"> Modular Design</w:t>
       </w:r>
     </w:p>
     <w:p>
@@ -4537,16 +4241,7 @@
           <w:sz w:val="24"/>
           <w:szCs w:val="24"/>
         </w:rPr>
-        <w:t>5</w:t>
-      </w:r>
-      <w:r>
-        <w:rPr>
-          <w:rFonts w:cs="Arial"/>
-          <w:b/>
-          <w:sz w:val="24"/>
-          <w:szCs w:val="24"/>
-        </w:rPr>
-        <w:t>.2</w:t>
+        <w:t>5.2</w:t>
       </w:r>
       <w:r>
         <w:rPr>
@@ -4556,16 +4251,7 @@
           <w:szCs w:val="24"/>
         </w:rPr>
         <w:tab/>
-        <w:t xml:space="preserve"> </w:t>
-      </w:r>
-      <w:r>
-        <w:rPr>
-          <w:rFonts w:cs="Arial"/>
-          <w:b/>
-          <w:sz w:val="24"/>
-          <w:szCs w:val="24"/>
-        </w:rPr>
-        <w:t>Timing Considerations</w:t>
+        <w:t xml:space="preserve"> Timing Considerations</w:t>
       </w:r>
     </w:p>
     <w:p>
@@ -4633,16 +4319,6 @@
           <w:szCs w:val="24"/>
         </w:rPr>
       </w:pPr>
-      <w:r>
-        <w:rPr>
-          <w:rFonts w:cs="Arial"/>
-          <w:b/>
-          <w:color w:val="FF0000"/>
-          <w:sz w:val="24"/>
-          <w:szCs w:val="24"/>
-        </w:rPr>
-        <w:t>Anything else missing?</w:t>
-      </w:r>
     </w:p>
     <w:sectPr>
       <w:pgSz w:w="12240" w:h="15840"/>
@@ -6707,7 +6383,7 @@
 </file>
 
 <file path=customXml/itemProps2.xml><?xml version="1.0" encoding="utf-8"?>
-<ds:datastoreItem xmlns:ds="http://schemas.openxmlformats.org/officeDocument/2006/customXml" ds:itemID="{E3A66117-83C7-4B46-A065-851FACC6BB1B}">
+<ds:datastoreItem xmlns:ds="http://schemas.openxmlformats.org/officeDocument/2006/customXml" ds:itemID="{A008B48A-09A9-450D-9B3F-CAD21A19022C}">
   <ds:schemaRefs>
     <ds:schemaRef ds:uri="http://schemas.openxmlformats.org/officeDocument/2006/bibliography"/>
   </ds:schemaRefs>

</xml_diff>